<commit_message>
termine implementazione dao Categoria
</commit_message>
<xml_diff>
--- a/approach-2/docs/DAO Categoria.docx
+++ b/approach-2/docs/DAO Categoria.docx
@@ -656,18 +656,6 @@
               <w:t>Nome della categoria</w:t>
             </w:r>
           </w:p>
-          <w:p>
-            <w:pPr>
-              <w:pStyle w:val="ListParagraph"/>
-              <w:numPr>
-                <w:ilvl w:val="0"/>
-                <w:numId w:val="6"/>
-              </w:numPr>
-            </w:pPr>
-            <w:r>
-              <w:t>Elenco allergeni</w:t>
-            </w:r>
-          </w:p>
         </w:tc>
       </w:tr>
       <w:tr>
@@ -735,12 +723,7 @@
           </w:tcPr>
           <w:p>
             <w:r>
-              <w:t xml:space="preserve">La categoria che si vuole </w:t>
-            </w:r>
-            <w:bookmarkStart w:id="0" w:name="_GoBack"/>
-            <w:bookmarkEnd w:id="0"/>
-            <w:r>
-              <w:t>creare non esiste nel sistema</w:t>
+              <w:t>La categoria che si vuole creare non esiste nel sistema</w:t>
             </w:r>
           </w:p>
         </w:tc>
@@ -775,7 +758,7 @@
           </w:tcPr>
           <w:p>
             <w:r>
-              <w:t>La nuova categoria è creata nel sistema, insieme agli eventuali allergeni specificati e non esistenti nel sistema.</w:t>
+              <w:t>La nuova categoria è creata nel sistema.</w:t>
             </w:r>
           </w:p>
         </w:tc>
@@ -818,47 +801,6 @@
               <w:t>Se il nome non esiste, crea la categoria.</w:t>
             </w:r>
           </w:p>
-          <w:p>
-            <w:pPr>
-              <w:tabs>
-                <w:tab w:val="left" w:pos="426"/>
-                <w:tab w:val="left" w:pos="851"/>
-                <w:tab w:val="left" w:pos="1276"/>
-                <w:tab w:val="left" w:pos="1701"/>
-              </w:tabs>
-            </w:pPr>
-            <w:r>
-              <w:t>Entità Allergene collegate: possono esistere o no nel sistema.</w:t>
-            </w:r>
-          </w:p>
-          <w:p>
-            <w:pPr>
-              <w:tabs>
-                <w:tab w:val="left" w:pos="426"/>
-                <w:tab w:val="left" w:pos="851"/>
-                <w:tab w:val="left" w:pos="1276"/>
-                <w:tab w:val="left" w:pos="1701"/>
-              </w:tabs>
-            </w:pPr>
-            <w:r>
-              <w:tab/>
-              <w:t>Se esistono, devono essere recuperate e la loro relazione con la categoria deve essere aggiornata.</w:t>
-            </w:r>
-          </w:p>
-          <w:p>
-            <w:pPr>
-              <w:tabs>
-                <w:tab w:val="left" w:pos="426"/>
-                <w:tab w:val="left" w:pos="851"/>
-                <w:tab w:val="left" w:pos="1276"/>
-                <w:tab w:val="left" w:pos="1701"/>
-              </w:tabs>
-            </w:pPr>
-            <w:r>
-              <w:tab/>
-              <w:t>Se non esistono vanno create appositamente ed associate alla categoria che si sta creando</w:t>
-            </w:r>
-          </w:p>
         </w:tc>
       </w:tr>
       <w:tr>
@@ -902,15 +844,6 @@
         <w:pStyle w:val="Heading2"/>
       </w:pPr>
       <w:r>
-        <w:br w:type="page"/>
-      </w:r>
-    </w:p>
-    <w:p>
-      <w:pPr>
-        <w:pStyle w:val="Heading2"/>
-      </w:pPr>
-      <w:r>
-        <w:lastRenderedPageBreak/>
         <w:t>Aggiorna</w:t>
       </w:r>
       <w:r>
@@ -1661,6 +1594,18 @@
               <w:t>La Categoria specificata non è quella predefinita</w:t>
             </w:r>
           </w:p>
+          <w:p>
+            <w:pPr>
+              <w:pStyle w:val="ListParagraph"/>
+              <w:numPr>
+                <w:ilvl w:val="0"/>
+                <w:numId w:val="14"/>
+              </w:numPr>
+            </w:pPr>
+            <w:r>
+              <w:t>Non ci sono Report che referenziano la categoria</w:t>
+            </w:r>
+          </w:p>
         </w:tc>
       </w:tr>
       <w:tr>
@@ -1818,6 +1763,11 @@
             <w:r>
               <w:t>Violazione precondizione 2</w:t>
             </w:r>
+            <w:r>
+              <w:t xml:space="preserve"> o 3</w:t>
+            </w:r>
+            <w:bookmarkStart w:id="0" w:name="_GoBack"/>
+            <w:bookmarkEnd w:id="0"/>
           </w:p>
         </w:tc>
       </w:tr>

</xml_diff>

<commit_message>
inizio scrittura piano dei test Dao Categoria
</commit_message>
<xml_diff>
--- a/approach-2/docs/DAO Categoria.docx
+++ b/approach-2/docs/DAO Categoria.docx
@@ -844,10 +844,7 @@
         <w:pStyle w:val="Heading2"/>
       </w:pPr>
       <w:r>
-        <w:t>Aggiorna</w:t>
-      </w:r>
-      <w:r>
-        <w:t>mento</w:t>
+        <w:t>Modifica</w:t>
       </w:r>
       <w:r>
         <w:t xml:space="preserve"> categoria</w:t>
@@ -1055,7 +1052,13 @@
           </w:tcPr>
           <w:p>
             <w:r>
-              <w:t>La nuova categoria è creata nel sistema, insieme agli eventuali allergeni specificati e non esistenti nel sistema.</w:t>
+              <w:t>Viene modificato il nome della categoria</w:t>
+            </w:r>
+            <w:r>
+              <w:t>.</w:t>
+            </w:r>
+            <w:r>
+              <w:t xml:space="preserve"> L’insieme degli allergeni associati resta invariato</w:t>
             </w:r>
           </w:p>
         </w:tc>
@@ -1133,7 +1136,12 @@
           </w:tcPr>
           <w:p>
             <w:r>
-              <w:t>Violazioni sulle precondizioni</w:t>
+              <w:t>Violazioni sulle</w:t>
+            </w:r>
+            <w:bookmarkStart w:id="0" w:name="_GoBack"/>
+            <w:bookmarkEnd w:id="0"/>
+            <w:r>
+              <w:t xml:space="preserve"> precondizioni</w:t>
             </w:r>
           </w:p>
         </w:tc>
@@ -1766,8 +1774,6 @@
             <w:r>
               <w:t xml:space="preserve"> o 3</w:t>
             </w:r>
-            <w:bookmarkStart w:id="0" w:name="_GoBack"/>
-            <w:bookmarkEnd w:id="0"/>
           </w:p>
         </w:tc>
       </w:tr>

</xml_diff>

<commit_message>
molte idee di refactoring, attenzione
</commit_message>
<xml_diff>
--- a/approach-2/docs/DAO Categoria.docx
+++ b/approach-2/docs/DAO Categoria.docx
@@ -12,11 +12,713 @@
     </w:p>
     <w:p>
       <w:pPr>
+        <w:pStyle w:val="TOC1"/>
+        <w:tabs>
+          <w:tab w:val="right" w:leader="dot" w:pos="9628"/>
+        </w:tabs>
+      </w:pPr>
+    </w:p>
+    <w:p>
+      <w:pPr>
+        <w:pStyle w:val="TOC1"/>
+        <w:tabs>
+          <w:tab w:val="right" w:leader="dot" w:pos="9628"/>
+        </w:tabs>
+        <w:rPr>
+          <w:noProof/>
+        </w:rPr>
+      </w:pPr>
+      <w:r>
+        <w:fldChar w:fldCharType="begin"/>
+      </w:r>
+      <w:r>
+        <w:instrText xml:space="preserve"> TOC \o "1-3" \h \z \u </w:instrText>
+      </w:r>
+      <w:r>
+        <w:fldChar w:fldCharType="separate"/>
+      </w:r>
+      <w:hyperlink w:anchor="_Toc509695169" w:history="1">
+        <w:r>
+          <w:rPr>
+            <w:rStyle w:val="Hyperlink"/>
+            <w:noProof/>
+          </w:rPr>
+          <w:t>Intro</w:t>
+        </w:r>
+        <w:r>
+          <w:rPr>
+            <w:noProof/>
+            <w:webHidden/>
+          </w:rPr>
+          <w:tab/>
+        </w:r>
+        <w:r>
+          <w:rPr>
+            <w:noProof/>
+            <w:webHidden/>
+          </w:rPr>
+          <w:fldChar w:fldCharType="begin"/>
+        </w:r>
+        <w:r>
+          <w:rPr>
+            <w:noProof/>
+            <w:webHidden/>
+          </w:rPr>
+          <w:instrText xml:space="preserve"> PAGEREF _Toc509695169 \h </w:instrText>
+        </w:r>
+        <w:r>
+          <w:rPr>
+            <w:noProof/>
+            <w:webHidden/>
+          </w:rPr>
+        </w:r>
+        <w:r>
+          <w:rPr>
+            <w:noProof/>
+            <w:webHidden/>
+          </w:rPr>
+          <w:fldChar w:fldCharType="separate"/>
+        </w:r>
+        <w:r>
+          <w:rPr>
+            <w:noProof/>
+            <w:webHidden/>
+          </w:rPr>
+          <w:t>1</w:t>
+        </w:r>
+        <w:r>
+          <w:rPr>
+            <w:noProof/>
+            <w:webHidden/>
+          </w:rPr>
+          <w:fldChar w:fldCharType="end"/>
+        </w:r>
+      </w:hyperlink>
+    </w:p>
+    <w:p>
+      <w:pPr>
+        <w:pStyle w:val="TOC1"/>
+        <w:tabs>
+          <w:tab w:val="right" w:leader="dot" w:pos="9628"/>
+        </w:tabs>
+        <w:rPr>
+          <w:noProof/>
+        </w:rPr>
+      </w:pPr>
+      <w:hyperlink w:anchor="_Toc509695170" w:history="1">
+        <w:r>
+          <w:rPr>
+            <w:rStyle w:val="Hyperlink"/>
+            <w:noProof/>
+          </w:rPr>
+          <w:t>Sommario Operazioni</w:t>
+        </w:r>
+        <w:r>
+          <w:rPr>
+            <w:noProof/>
+            <w:webHidden/>
+          </w:rPr>
+          <w:tab/>
+        </w:r>
+        <w:r>
+          <w:rPr>
+            <w:noProof/>
+            <w:webHidden/>
+          </w:rPr>
+          <w:fldChar w:fldCharType="begin"/>
+        </w:r>
+        <w:r>
+          <w:rPr>
+            <w:noProof/>
+            <w:webHidden/>
+          </w:rPr>
+          <w:instrText xml:space="preserve"> PAGEREF _Toc509695170 \h </w:instrText>
+        </w:r>
+        <w:r>
+          <w:rPr>
+            <w:noProof/>
+            <w:webHidden/>
+          </w:rPr>
+        </w:r>
+        <w:r>
+          <w:rPr>
+            <w:noProof/>
+            <w:webHidden/>
+          </w:rPr>
+          <w:fldChar w:fldCharType="separate"/>
+        </w:r>
+        <w:r>
+          <w:rPr>
+            <w:noProof/>
+            <w:webHidden/>
+          </w:rPr>
+          <w:t>1</w:t>
+        </w:r>
+        <w:r>
+          <w:rPr>
+            <w:noProof/>
+            <w:webHidden/>
+          </w:rPr>
+          <w:fldChar w:fldCharType="end"/>
+        </w:r>
+      </w:hyperlink>
+    </w:p>
+    <w:p>
+      <w:pPr>
+        <w:pStyle w:val="TOC1"/>
+        <w:tabs>
+          <w:tab w:val="right" w:leader="dot" w:pos="9628"/>
+        </w:tabs>
+        <w:rPr>
+          <w:noProof/>
+        </w:rPr>
+      </w:pPr>
+      <w:hyperlink w:anchor="_Toc509695171" w:history="1">
+        <w:r>
+          <w:rPr>
+            <w:rStyle w:val="Hyperlink"/>
+            <w:noProof/>
+          </w:rPr>
+          <w:t>Dettaglio Operazioni</w:t>
+        </w:r>
+        <w:r>
+          <w:rPr>
+            <w:noProof/>
+            <w:webHidden/>
+          </w:rPr>
+          <w:tab/>
+        </w:r>
+        <w:r>
+          <w:rPr>
+            <w:noProof/>
+            <w:webHidden/>
+          </w:rPr>
+          <w:fldChar w:fldCharType="begin"/>
+        </w:r>
+        <w:r>
+          <w:rPr>
+            <w:noProof/>
+            <w:webHidden/>
+          </w:rPr>
+          <w:instrText xml:space="preserve"> PAGEREF _Toc509695171 \h </w:instrText>
+        </w:r>
+        <w:r>
+          <w:rPr>
+            <w:noProof/>
+            <w:webHidden/>
+          </w:rPr>
+        </w:r>
+        <w:r>
+          <w:rPr>
+            <w:noProof/>
+            <w:webHidden/>
+          </w:rPr>
+          <w:fldChar w:fldCharType="separate"/>
+        </w:r>
+        <w:r>
+          <w:rPr>
+            <w:noProof/>
+            <w:webHidden/>
+          </w:rPr>
+          <w:t>1</w:t>
+        </w:r>
+        <w:r>
+          <w:rPr>
+            <w:noProof/>
+            <w:webHidden/>
+          </w:rPr>
+          <w:fldChar w:fldCharType="end"/>
+        </w:r>
+      </w:hyperlink>
+    </w:p>
+    <w:p>
+      <w:pPr>
+        <w:pStyle w:val="TOC2"/>
+        <w:tabs>
+          <w:tab w:val="right" w:leader="dot" w:pos="9628"/>
+        </w:tabs>
+        <w:rPr>
+          <w:noProof/>
+        </w:rPr>
+      </w:pPr>
+      <w:hyperlink w:anchor="_Toc509695172" w:history="1">
+        <w:r>
+          <w:rPr>
+            <w:rStyle w:val="Hyperlink"/>
+            <w:noProof/>
+          </w:rPr>
+          <w:t>Elenco categorie presenti nel sistema</w:t>
+        </w:r>
+        <w:r>
+          <w:rPr>
+            <w:noProof/>
+            <w:webHidden/>
+          </w:rPr>
+          <w:tab/>
+        </w:r>
+        <w:r>
+          <w:rPr>
+            <w:noProof/>
+            <w:webHidden/>
+          </w:rPr>
+          <w:fldChar w:fldCharType="begin"/>
+        </w:r>
+        <w:r>
+          <w:rPr>
+            <w:noProof/>
+            <w:webHidden/>
+          </w:rPr>
+          <w:instrText xml:space="preserve"> PAGEREF _Toc509695172 \h </w:instrText>
+        </w:r>
+        <w:r>
+          <w:rPr>
+            <w:noProof/>
+            <w:webHidden/>
+          </w:rPr>
+        </w:r>
+        <w:r>
+          <w:rPr>
+            <w:noProof/>
+            <w:webHidden/>
+          </w:rPr>
+          <w:fldChar w:fldCharType="separate"/>
+        </w:r>
+        <w:r>
+          <w:rPr>
+            <w:noProof/>
+            <w:webHidden/>
+          </w:rPr>
+          <w:t>1</w:t>
+        </w:r>
+        <w:r>
+          <w:rPr>
+            <w:noProof/>
+            <w:webHidden/>
+          </w:rPr>
+          <w:fldChar w:fldCharType="end"/>
+        </w:r>
+      </w:hyperlink>
+    </w:p>
+    <w:p>
+      <w:pPr>
+        <w:pStyle w:val="TOC2"/>
+        <w:tabs>
+          <w:tab w:val="right" w:leader="dot" w:pos="9628"/>
+        </w:tabs>
+        <w:rPr>
+          <w:noProof/>
+        </w:rPr>
+      </w:pPr>
+      <w:hyperlink w:anchor="_Toc509695173" w:history="1">
+        <w:r>
+          <w:rPr>
+            <w:rStyle w:val="Hyperlink"/>
+            <w:noProof/>
+          </w:rPr>
+          <w:t>Selezione categoria</w:t>
+        </w:r>
+        <w:r>
+          <w:rPr>
+            <w:noProof/>
+            <w:webHidden/>
+          </w:rPr>
+          <w:tab/>
+        </w:r>
+        <w:r>
+          <w:rPr>
+            <w:noProof/>
+            <w:webHidden/>
+          </w:rPr>
+          <w:fldChar w:fldCharType="begin"/>
+        </w:r>
+        <w:r>
+          <w:rPr>
+            <w:noProof/>
+            <w:webHidden/>
+          </w:rPr>
+          <w:instrText xml:space="preserve"> PAGEREF _Toc509695173 \h </w:instrText>
+        </w:r>
+        <w:r>
+          <w:rPr>
+            <w:noProof/>
+            <w:webHidden/>
+          </w:rPr>
+        </w:r>
+        <w:r>
+          <w:rPr>
+            <w:noProof/>
+            <w:webHidden/>
+          </w:rPr>
+          <w:fldChar w:fldCharType="separate"/>
+        </w:r>
+        <w:r>
+          <w:rPr>
+            <w:noProof/>
+            <w:webHidden/>
+          </w:rPr>
+          <w:t>2</w:t>
+        </w:r>
+        <w:r>
+          <w:rPr>
+            <w:noProof/>
+            <w:webHidden/>
+          </w:rPr>
+          <w:fldChar w:fldCharType="end"/>
+        </w:r>
+      </w:hyperlink>
+    </w:p>
+    <w:p>
+      <w:pPr>
+        <w:pStyle w:val="TOC2"/>
+        <w:tabs>
+          <w:tab w:val="right" w:leader="dot" w:pos="9628"/>
+        </w:tabs>
+        <w:rPr>
+          <w:noProof/>
+        </w:rPr>
+      </w:pPr>
+      <w:hyperlink w:anchor="_Toc509695174" w:history="1">
+        <w:r>
+          <w:rPr>
+            <w:rStyle w:val="Hyperlink"/>
+            <w:noProof/>
+          </w:rPr>
+          <w:t>Creazione nuova categoria</w:t>
+        </w:r>
+        <w:r>
+          <w:rPr>
+            <w:noProof/>
+            <w:webHidden/>
+          </w:rPr>
+          <w:tab/>
+        </w:r>
+        <w:r>
+          <w:rPr>
+            <w:noProof/>
+            <w:webHidden/>
+          </w:rPr>
+          <w:fldChar w:fldCharType="begin"/>
+        </w:r>
+        <w:r>
+          <w:rPr>
+            <w:noProof/>
+            <w:webHidden/>
+          </w:rPr>
+          <w:instrText xml:space="preserve"> PAGEREF _Toc509695174 \h </w:instrText>
+        </w:r>
+        <w:r>
+          <w:rPr>
+            <w:noProof/>
+            <w:webHidden/>
+          </w:rPr>
+        </w:r>
+        <w:r>
+          <w:rPr>
+            <w:noProof/>
+            <w:webHidden/>
+          </w:rPr>
+          <w:fldChar w:fldCharType="separate"/>
+        </w:r>
+        <w:r>
+          <w:rPr>
+            <w:noProof/>
+            <w:webHidden/>
+          </w:rPr>
+          <w:t>3</w:t>
+        </w:r>
+        <w:r>
+          <w:rPr>
+            <w:noProof/>
+            <w:webHidden/>
+          </w:rPr>
+          <w:fldChar w:fldCharType="end"/>
+        </w:r>
+      </w:hyperlink>
+    </w:p>
+    <w:p>
+      <w:pPr>
+        <w:pStyle w:val="TOC2"/>
+        <w:tabs>
+          <w:tab w:val="right" w:leader="dot" w:pos="9628"/>
+        </w:tabs>
+        <w:rPr>
+          <w:noProof/>
+        </w:rPr>
+      </w:pPr>
+      <w:hyperlink w:anchor="_Toc509695175" w:history="1">
+        <w:r>
+          <w:rPr>
+            <w:rStyle w:val="Hyperlink"/>
+            <w:noProof/>
+          </w:rPr>
+          <w:t>Modifica categoria</w:t>
+        </w:r>
+        <w:r>
+          <w:rPr>
+            <w:noProof/>
+            <w:webHidden/>
+          </w:rPr>
+          <w:tab/>
+        </w:r>
+        <w:r>
+          <w:rPr>
+            <w:noProof/>
+            <w:webHidden/>
+          </w:rPr>
+          <w:fldChar w:fldCharType="begin"/>
+        </w:r>
+        <w:r>
+          <w:rPr>
+            <w:noProof/>
+            <w:webHidden/>
+          </w:rPr>
+          <w:instrText xml:space="preserve"> PAGEREF _Toc509695175 \h </w:instrText>
+        </w:r>
+        <w:r>
+          <w:rPr>
+            <w:noProof/>
+            <w:webHidden/>
+          </w:rPr>
+        </w:r>
+        <w:r>
+          <w:rPr>
+            <w:noProof/>
+            <w:webHidden/>
+          </w:rPr>
+          <w:fldChar w:fldCharType="separate"/>
+        </w:r>
+        <w:r>
+          <w:rPr>
+            <w:noProof/>
+            <w:webHidden/>
+          </w:rPr>
+          <w:t>3</w:t>
+        </w:r>
+        <w:r>
+          <w:rPr>
+            <w:noProof/>
+            <w:webHidden/>
+          </w:rPr>
+          <w:fldChar w:fldCharType="end"/>
+        </w:r>
+      </w:hyperlink>
+    </w:p>
+    <w:p>
+      <w:pPr>
+        <w:pStyle w:val="TOC3"/>
+        <w:tabs>
+          <w:tab w:val="right" w:leader="dot" w:pos="9628"/>
+        </w:tabs>
+        <w:rPr>
+          <w:noProof/>
+        </w:rPr>
+      </w:pPr>
+      <w:hyperlink w:anchor="_Toc509695176" w:history="1">
+        <w:r>
+          <w:rPr>
+            <w:rStyle w:val="Hyperlink"/>
+            <w:noProof/>
+          </w:rPr>
+          <w:t>Modifica del nome della categoria</w:t>
+        </w:r>
+        <w:r>
+          <w:rPr>
+            <w:noProof/>
+            <w:webHidden/>
+          </w:rPr>
+          <w:tab/>
+        </w:r>
+        <w:r>
+          <w:rPr>
+            <w:noProof/>
+            <w:webHidden/>
+          </w:rPr>
+          <w:fldChar w:fldCharType="begin"/>
+        </w:r>
+        <w:r>
+          <w:rPr>
+            <w:noProof/>
+            <w:webHidden/>
+          </w:rPr>
+          <w:instrText xml:space="preserve"> PAGEREF _Toc509695176 \h </w:instrText>
+        </w:r>
+        <w:r>
+          <w:rPr>
+            <w:noProof/>
+            <w:webHidden/>
+          </w:rPr>
+        </w:r>
+        <w:r>
+          <w:rPr>
+            <w:noProof/>
+            <w:webHidden/>
+          </w:rPr>
+          <w:fldChar w:fldCharType="separate"/>
+        </w:r>
+        <w:r>
+          <w:rPr>
+            <w:noProof/>
+            <w:webHidden/>
+          </w:rPr>
+          <w:t>3</w:t>
+        </w:r>
+        <w:r>
+          <w:rPr>
+            <w:noProof/>
+            <w:webHidden/>
+          </w:rPr>
+          <w:fldChar w:fldCharType="end"/>
+        </w:r>
+      </w:hyperlink>
+    </w:p>
+    <w:p>
+      <w:pPr>
+        <w:pStyle w:val="TOC3"/>
+        <w:tabs>
+          <w:tab w:val="right" w:leader="dot" w:pos="9628"/>
+        </w:tabs>
+        <w:rPr>
+          <w:noProof/>
+        </w:rPr>
+      </w:pPr>
+      <w:hyperlink w:anchor="_Toc509695177" w:history="1">
+        <w:r>
+          <w:rPr>
+            <w:rStyle w:val="Hyperlink"/>
+            <w:noProof/>
+          </w:rPr>
+          <w:t>Modifica elenco Allergeni</w:t>
+        </w:r>
+        <w:r>
+          <w:rPr>
+            <w:noProof/>
+            <w:webHidden/>
+          </w:rPr>
+          <w:tab/>
+        </w:r>
+        <w:r>
+          <w:rPr>
+            <w:noProof/>
+            <w:webHidden/>
+          </w:rPr>
+          <w:fldChar w:fldCharType="begin"/>
+        </w:r>
+        <w:r>
+          <w:rPr>
+            <w:noProof/>
+            <w:webHidden/>
+          </w:rPr>
+          <w:instrText xml:space="preserve"> PAGEREF _Toc509695177 \h </w:instrText>
+        </w:r>
+        <w:r>
+          <w:rPr>
+            <w:noProof/>
+            <w:webHidden/>
+          </w:rPr>
+        </w:r>
+        <w:r>
+          <w:rPr>
+            <w:noProof/>
+            <w:webHidden/>
+          </w:rPr>
+          <w:fldChar w:fldCharType="separate"/>
+        </w:r>
+        <w:r>
+          <w:rPr>
+            <w:noProof/>
+            <w:webHidden/>
+          </w:rPr>
+          <w:t>3</w:t>
+        </w:r>
+        <w:r>
+          <w:rPr>
+            <w:noProof/>
+            <w:webHidden/>
+          </w:rPr>
+          <w:fldChar w:fldCharType="end"/>
+        </w:r>
+      </w:hyperlink>
+    </w:p>
+    <w:p>
+      <w:pPr>
+        <w:pStyle w:val="TOC2"/>
+        <w:tabs>
+          <w:tab w:val="right" w:leader="dot" w:pos="9628"/>
+        </w:tabs>
+        <w:rPr>
+          <w:noProof/>
+        </w:rPr>
+      </w:pPr>
+      <w:hyperlink w:anchor="_Toc509695178" w:history="1">
+        <w:r>
+          <w:rPr>
+            <w:rStyle w:val="Hyperlink"/>
+            <w:noProof/>
+          </w:rPr>
+          <w:t>Eliminazione categoria</w:t>
+        </w:r>
+        <w:r>
+          <w:rPr>
+            <w:noProof/>
+            <w:webHidden/>
+          </w:rPr>
+          <w:tab/>
+        </w:r>
+        <w:r>
+          <w:rPr>
+            <w:noProof/>
+            <w:webHidden/>
+          </w:rPr>
+          <w:fldChar w:fldCharType="begin"/>
+        </w:r>
+        <w:r>
+          <w:rPr>
+            <w:noProof/>
+            <w:webHidden/>
+          </w:rPr>
+          <w:instrText xml:space="preserve"> PAGEREF _Toc509695178 \h </w:instrText>
+        </w:r>
+        <w:r>
+          <w:rPr>
+            <w:noProof/>
+            <w:webHidden/>
+          </w:rPr>
+        </w:r>
+        <w:r>
+          <w:rPr>
+            <w:noProof/>
+            <w:webHidden/>
+          </w:rPr>
+          <w:fldChar w:fldCharType="separate"/>
+        </w:r>
+        <w:r>
+          <w:rPr>
+            <w:noProof/>
+            <w:webHidden/>
+          </w:rPr>
+          <w:t>4</w:t>
+        </w:r>
+        <w:r>
+          <w:rPr>
+            <w:noProof/>
+            <w:webHidden/>
+          </w:rPr>
+          <w:fldChar w:fldCharType="end"/>
+        </w:r>
+      </w:hyperlink>
+    </w:p>
+    <w:p>
+      <w:pPr>
         <w:pStyle w:val="Heading1"/>
       </w:pPr>
+      <w:r>
+        <w:fldChar w:fldCharType="end"/>
+      </w:r>
+      <w:bookmarkStart w:id="0" w:name="_Toc509695169"/>
       <w:r>
         <w:t>Intro</w:t>
       </w:r>
+      <w:bookmarkEnd w:id="0"/>
     </w:p>
     <w:p>
       <w:r>
@@ -33,9 +735,11 @@
       <w:pPr>
         <w:pStyle w:val="Heading1"/>
       </w:pPr>
+      <w:bookmarkStart w:id="1" w:name="_Toc509695170"/>
       <w:r>
         <w:t>Sommario Operazioni</w:t>
       </w:r>
+      <w:bookmarkEnd w:id="1"/>
     </w:p>
     <w:p>
       <w:pPr>
@@ -101,14 +805,17 @@
       <w:pPr>
         <w:pStyle w:val="Heading1"/>
       </w:pPr>
+      <w:bookmarkStart w:id="2" w:name="_Toc509695171"/>
       <w:r>
         <w:t>Dettaglio Operazioni</w:t>
       </w:r>
+      <w:bookmarkEnd w:id="2"/>
     </w:p>
     <w:p>
       <w:pPr>
         <w:pStyle w:val="Heading2"/>
       </w:pPr>
+      <w:bookmarkStart w:id="3" w:name="_Toc509695172"/>
       <w:r>
         <w:t xml:space="preserve">Elenco categorie </w:t>
       </w:r>
@@ -118,6 +825,7 @@
       <w:r>
         <w:t xml:space="preserve"> nel sistema</w:t>
       </w:r>
+      <w:bookmarkEnd w:id="3"/>
     </w:p>
     <w:tbl>
       <w:tblPr>
@@ -345,7 +1053,9 @@
       <w:pPr>
         <w:pStyle w:val="Heading2"/>
       </w:pPr>
+      <w:bookmarkStart w:id="4" w:name="_Toc509695173"/>
       <w:r>
+        <w:lastRenderedPageBreak/>
         <w:t>Selezion</w:t>
       </w:r>
       <w:r>
@@ -354,6 +1064,7 @@
       <w:r>
         <w:t xml:space="preserve"> categoria</w:t>
       </w:r>
+      <w:bookmarkEnd w:id="4"/>
     </w:p>
     <w:tbl>
       <w:tblPr>
@@ -578,24 +1289,13 @@
       </w:tr>
     </w:tbl>
     <w:p>
+      <w:pPr>
+        <w:pStyle w:val="Heading2"/>
+      </w:pPr>
+      <w:bookmarkStart w:id="5" w:name="_Toc509695174"/>
+      <w:bookmarkStart w:id="6" w:name="_GoBack"/>
+      <w:bookmarkEnd w:id="6"/>
       <w:r>
-        <w:t>L’implementazione può controllare la valdiità del parametro ed eventualmente normalizzarlo.</w:t>
-      </w:r>
-    </w:p>
-    <w:p>
-      <w:pPr>
-        <w:pStyle w:val="Heading2"/>
-      </w:pPr>
-      <w:r>
-        <w:br w:type="page"/>
-      </w:r>
-    </w:p>
-    <w:p>
-      <w:pPr>
-        <w:pStyle w:val="Heading2"/>
-      </w:pPr>
-      <w:r>
-        <w:lastRenderedPageBreak/>
         <w:t>Crea</w:t>
       </w:r>
       <w:r>
@@ -604,6 +1304,7 @@
       <w:r>
         <w:t xml:space="preserve"> nuova categoria</w:t>
       </w:r>
+      <w:bookmarkEnd w:id="5"/>
     </w:p>
     <w:tbl>
       <w:tblPr>
@@ -645,8 +1346,6 @@
             <w:tcW w:w="6998" w:type="dxa"/>
           </w:tcPr>
           <w:p>
-            <w:bookmarkStart w:id="0" w:name="_GoBack"/>
-            <w:bookmarkEnd w:id="0"/>
             <w:r>
               <w:t>Nome della categoria</w:t>
             </w:r>
@@ -838,12 +1537,14 @@
       <w:pPr>
         <w:pStyle w:val="Heading2"/>
       </w:pPr>
+      <w:bookmarkStart w:id="7" w:name="_Toc509695175"/>
       <w:r>
         <w:t>Modifica</w:t>
       </w:r>
       <w:r>
         <w:t xml:space="preserve"> categoria</w:t>
       </w:r>
+      <w:bookmarkEnd w:id="7"/>
     </w:p>
     <w:p>
       <w:r>
@@ -859,9 +1560,11 @@
       <w:pPr>
         <w:pStyle w:val="Heading3"/>
       </w:pPr>
+      <w:bookmarkStart w:id="8" w:name="_Toc509695176"/>
       <w:r>
         <w:t>Modifica del nome della categoria</w:t>
       </w:r>
+      <w:bookmarkEnd w:id="8"/>
     </w:p>
     <w:tbl>
       <w:tblPr>
@@ -1141,9 +1844,11 @@
       <w:pPr>
         <w:pStyle w:val="Heading3"/>
       </w:pPr>
+      <w:bookmarkStart w:id="9" w:name="_Toc509695177"/>
       <w:r>
         <w:t>Modifica elenco Allergeni</w:t>
       </w:r>
+      <w:bookmarkEnd w:id="9"/>
     </w:p>
     <w:tbl>
       <w:tblPr>
@@ -1230,6 +1935,7 @@
                 <w:b/>
                 <w:color w:val="0B5294" w:themeColor="accent1" w:themeShade="BF"/>
               </w:rPr>
+              <w:lastRenderedPageBreak/>
               <w:t>Out</w:t>
             </w:r>
           </w:p>
@@ -1430,6 +2136,7 @@
       <w:pPr>
         <w:pStyle w:val="Heading2"/>
       </w:pPr>
+      <w:bookmarkStart w:id="10" w:name="_Toc509695178"/>
       <w:r>
         <w:lastRenderedPageBreak/>
         <w:t>Elimina</w:t>
@@ -1440,6 +2147,7 @@
       <w:r>
         <w:t xml:space="preserve"> categoria</w:t>
       </w:r>
+      <w:bookmarkEnd w:id="10"/>
     </w:p>
     <w:tbl>
       <w:tblPr>
@@ -1763,6 +2471,209 @@
             </w:r>
             <w:r>
               <w:t xml:space="preserve"> o 3</w:t>
+            </w:r>
+          </w:p>
+        </w:tc>
+      </w:tr>
+    </w:tbl>
+    <w:p/>
+    <w:p>
+      <w:pPr>
+        <w:pStyle w:val="Heading1"/>
+      </w:pPr>
+      <w:r>
+        <w:t>Revisione</w:t>
+      </w:r>
+    </w:p>
+    <w:p>
+      <w:r>
+        <w:t>Questa sezione descrive le modifiche apportate a questo dao in seguito a considerazioni progettuali che tengono conto della coesione tra classi.</w:t>
+      </w:r>
+    </w:p>
+    <w:p/>
+    <w:tbl>
+      <w:tblPr>
+        <w:tblStyle w:val="TableGrid"/>
+        <w:tblW w:w="0" w:type="auto"/>
+        <w:tblInd w:w="279" w:type="dxa"/>
+        <w:tblLook w:val="04A0" w:firstRow="1" w:lastRow="0" w:firstColumn="1" w:lastColumn="0" w:noHBand="0" w:noVBand="1"/>
+      </w:tblPr>
+      <w:tblGrid>
+        <w:gridCol w:w="1984"/>
+        <w:gridCol w:w="1418"/>
+        <w:gridCol w:w="5812"/>
+      </w:tblGrid>
+      <w:tr>
+        <w:tc>
+          <w:tcPr>
+            <w:tcW w:w="1984" w:type="dxa"/>
+          </w:tcPr>
+          <w:p>
+            <w:pPr>
+              <w:rPr>
+                <w:b/>
+                <w:color w:val="0B5294" w:themeColor="accent1" w:themeShade="BF"/>
+              </w:rPr>
+            </w:pPr>
+            <w:r>
+              <w:rPr>
+                <w:b/>
+                <w:color w:val="0B5294" w:themeColor="accent1" w:themeShade="BF"/>
+              </w:rPr>
+              <w:t>metodo</w:t>
+            </w:r>
+          </w:p>
+        </w:tc>
+        <w:tc>
+          <w:tcPr>
+            <w:tcW w:w="1418" w:type="dxa"/>
+          </w:tcPr>
+          <w:p>
+            <w:pPr>
+              <w:rPr>
+                <w:b/>
+                <w:color w:val="0B5294" w:themeColor="accent1" w:themeShade="BF"/>
+              </w:rPr>
+            </w:pPr>
+            <w:r>
+              <w:rPr>
+                <w:b/>
+                <w:color w:val="0B5294" w:themeColor="accent1" w:themeShade="BF"/>
+              </w:rPr>
+              <w:t>posizione</w:t>
+            </w:r>
+          </w:p>
+        </w:tc>
+        <w:tc>
+          <w:tcPr>
+            <w:tcW w:w="5812" w:type="dxa"/>
+          </w:tcPr>
+          <w:p>
+            <w:pPr>
+              <w:rPr>
+                <w:b/>
+                <w:color w:val="0B5294" w:themeColor="accent1" w:themeShade="BF"/>
+              </w:rPr>
+            </w:pPr>
+            <w:r>
+              <w:rPr>
+                <w:b/>
+                <w:color w:val="0B5294" w:themeColor="accent1" w:themeShade="BF"/>
+              </w:rPr>
+              <w:t>modifica apportata</w:t>
+            </w:r>
+          </w:p>
+        </w:tc>
+      </w:tr>
+      <w:tr>
+        <w:tc>
+          <w:tcPr>
+            <w:tcW w:w="1984" w:type="dxa"/>
+          </w:tcPr>
+          <w:p>
+            <w:r>
+              <w:t>findByName</w:t>
+            </w:r>
+          </w:p>
+        </w:tc>
+        <w:tc>
+          <w:tcPr>
+            <w:tcW w:w="1418" w:type="dxa"/>
+          </w:tcPr>
+          <w:p>
+            <w:r>
+              <w:t>L67</w:t>
+            </w:r>
+          </w:p>
+        </w:tc>
+        <w:tc>
+          <w:tcPr>
+            <w:tcW w:w="5812" w:type="dxa"/>
+          </w:tcPr>
+          <w:p>
+            <w:r>
+              <w:t>eliminato il controllo di nullità del parametro formale</w:t>
+            </w:r>
+          </w:p>
+        </w:tc>
+      </w:tr>
+      <w:tr>
+        <w:tc>
+          <w:tcPr>
+            <w:tcW w:w="1984" w:type="dxa"/>
+          </w:tcPr>
+          <w:p>
+            <w:pPr>
+              <w:pStyle w:val="HTMLPreformatted"/>
+              <w:shd w:val="clear" w:color="auto" w:fill="2B2B2B"/>
+              <w:rPr>
+                <w:rFonts w:ascii="Fira Code" w:hAnsi="Fira Code"/>
+                <w:color w:val="A9B7C6"/>
+              </w:rPr>
+            </w:pPr>
+            <w:r>
+              <w:rPr>
+                <w:rFonts w:ascii="Fira Code" w:hAnsi="Fira Code"/>
+                <w:color w:val="FFC66D"/>
+              </w:rPr>
+              <w:t>create</w:t>
+            </w:r>
+          </w:p>
+        </w:tc>
+        <w:tc>
+          <w:tcPr>
+            <w:tcW w:w="1418" w:type="dxa"/>
+          </w:tcPr>
+          <w:p>
+            <w:r>
+              <w:t>L136</w:t>
+            </w:r>
+          </w:p>
+        </w:tc>
+        <w:tc>
+          <w:tcPr>
+            <w:tcW w:w="5812" w:type="dxa"/>
+          </w:tcPr>
+          <w:p>
+            <w:r>
+              <w:t>eliminato il controllo di nullità del parametro formale</w:t>
+            </w:r>
+          </w:p>
+        </w:tc>
+      </w:tr>
+      <w:tr>
+        <w:tc>
+          <w:tcPr>
+            <w:tcW w:w="1984" w:type="dxa"/>
+          </w:tcPr>
+          <w:p>
+            <w:pPr>
+              <w:pStyle w:val="HTMLPreformatted"/>
+              <w:shd w:val="clear" w:color="auto" w:fill="2B2B2B"/>
+              <w:rPr>
+                <w:rFonts w:ascii="Fira Code" w:hAnsi="Fira Code"/>
+                <w:color w:val="FFC66D"/>
+              </w:rPr>
+            </w:pPr>
+          </w:p>
+        </w:tc>
+        <w:tc>
+          <w:tcPr>
+            <w:tcW w:w="1418" w:type="dxa"/>
+          </w:tcPr>
+          <w:p>
+            <w:r>
+              <w:t>L143</w:t>
+            </w:r>
+          </w:p>
+        </w:tc>
+        <w:tc>
+          <w:tcPr>
+            <w:tcW w:w="5812" w:type="dxa"/>
+          </w:tcPr>
+          <w:p>
+            <w:r>
+              <w:t>eliminato il controllo di esistenza</w:t>
             </w:r>
           </w:p>
         </w:tc>
@@ -4129,6 +5040,103 @@
       </w:tblBorders>
     </w:tblPr>
   </w:style>
+  <w:style w:type="paragraph" w:styleId="TOC1">
+    <w:name w:val="toc 1"/>
+    <w:basedOn w:val="Normal"/>
+    <w:next w:val="Normal"/>
+    <w:autoRedefine/>
+    <w:uiPriority w:val="39"/>
+    <w:unhideWhenUsed/>
+    <w:rsid w:val="00625D48"/>
+    <w:pPr>
+      <w:spacing w:after="100"/>
+    </w:pPr>
+  </w:style>
+  <w:style w:type="paragraph" w:styleId="TOC2">
+    <w:name w:val="toc 2"/>
+    <w:basedOn w:val="Normal"/>
+    <w:next w:val="Normal"/>
+    <w:autoRedefine/>
+    <w:uiPriority w:val="39"/>
+    <w:unhideWhenUsed/>
+    <w:rsid w:val="00625D48"/>
+    <w:pPr>
+      <w:spacing w:after="100"/>
+      <w:ind w:left="220"/>
+    </w:pPr>
+  </w:style>
+  <w:style w:type="paragraph" w:styleId="TOC3">
+    <w:name w:val="toc 3"/>
+    <w:basedOn w:val="Normal"/>
+    <w:next w:val="Normal"/>
+    <w:autoRedefine/>
+    <w:uiPriority w:val="39"/>
+    <w:unhideWhenUsed/>
+    <w:rsid w:val="00625D48"/>
+    <w:pPr>
+      <w:spacing w:after="100"/>
+      <w:ind w:left="440"/>
+    </w:pPr>
+  </w:style>
+  <w:style w:type="character" w:styleId="Hyperlink">
+    <w:name w:val="Hyperlink"/>
+    <w:basedOn w:val="DefaultParagraphFont"/>
+    <w:uiPriority w:val="99"/>
+    <w:unhideWhenUsed/>
+    <w:rsid w:val="00625D48"/>
+    <w:rPr>
+      <w:color w:val="F49100" w:themeColor="hyperlink"/>
+      <w:u w:val="single"/>
+    </w:rPr>
+  </w:style>
+  <w:style w:type="paragraph" w:styleId="HTMLPreformatted">
+    <w:name w:val="HTML Preformatted"/>
+    <w:basedOn w:val="Normal"/>
+    <w:link w:val="HTMLPreformattedChar"/>
+    <w:uiPriority w:val="99"/>
+    <w:unhideWhenUsed/>
+    <w:rsid w:val="00625D48"/>
+    <w:pPr>
+      <w:tabs>
+        <w:tab w:val="left" w:pos="916"/>
+        <w:tab w:val="left" w:pos="1832"/>
+        <w:tab w:val="left" w:pos="2748"/>
+        <w:tab w:val="left" w:pos="3664"/>
+        <w:tab w:val="left" w:pos="4580"/>
+        <w:tab w:val="left" w:pos="5496"/>
+        <w:tab w:val="left" w:pos="6412"/>
+        <w:tab w:val="left" w:pos="7328"/>
+        <w:tab w:val="left" w:pos="8244"/>
+        <w:tab w:val="left" w:pos="9160"/>
+        <w:tab w:val="left" w:pos="10076"/>
+        <w:tab w:val="left" w:pos="10992"/>
+        <w:tab w:val="left" w:pos="11908"/>
+        <w:tab w:val="left" w:pos="12824"/>
+        <w:tab w:val="left" w:pos="13740"/>
+        <w:tab w:val="left" w:pos="14656"/>
+      </w:tabs>
+      <w:spacing w:after="0" w:line="240" w:lineRule="auto"/>
+    </w:pPr>
+    <w:rPr>
+      <w:rFonts w:ascii="Courier New" w:eastAsia="Times New Roman" w:hAnsi="Courier New" w:cs="Courier New"/>
+      <w:sz w:val="20"/>
+      <w:szCs w:val="20"/>
+      <w:lang w:eastAsia="it-IT"/>
+    </w:rPr>
+  </w:style>
+  <w:style w:type="character" w:customStyle="1" w:styleId="HTMLPreformattedChar">
+    <w:name w:val="HTML Preformatted Char"/>
+    <w:basedOn w:val="DefaultParagraphFont"/>
+    <w:link w:val="HTMLPreformatted"/>
+    <w:uiPriority w:val="99"/>
+    <w:rsid w:val="00625D48"/>
+    <w:rPr>
+      <w:rFonts w:ascii="Courier New" w:eastAsia="Times New Roman" w:hAnsi="Courier New" w:cs="Courier New"/>
+      <w:sz w:val="20"/>
+      <w:szCs w:val="20"/>
+      <w:lang w:eastAsia="it-IT"/>
+    </w:rPr>
+  </w:style>
 </w:styles>
 </file>
 
@@ -4391,4 +5399,16 @@
     </a:ext>
   </a:extLst>
 </a:theme>
+</file>
+
+<file path=customXml/item1.xml><?xml version="1.0" encoding="utf-8"?>
+<b:Sources xmlns:b="http://schemas.openxmlformats.org/officeDocument/2006/bibliography" xmlns="http://schemas.openxmlformats.org/officeDocument/2006/bibliography" SelectedStyle="\APASixthEditionOfficeOnline.xsl" StyleName="APA" Version="6"/>
+</file>
+
+<file path=customXml/itemProps1.xml><?xml version="1.0" encoding="utf-8"?>
+<ds:datastoreItem xmlns:ds="http://schemas.openxmlformats.org/officeDocument/2006/customXml" ds:itemID="{4428A159-D761-4F2D-B953-2838826E3491}">
+  <ds:schemaRefs>
+    <ds:schemaRef ds:uri="http://schemas.openxmlformats.org/officeDocument/2006/bibliography"/>
+  </ds:schemaRefs>
+</ds:datastoreItem>
 </file>
</xml_diff>